<commit_message>
updating study guide week 2
</commit_message>
<xml_diff>
--- a/Doan's Study Guides/Java Study Guide wk2.docx
+++ b/Doan's Study Guides/Java Study Guide wk2.docx
@@ -366,19 +366,7 @@
                 <w:vertAlign w:val="baseline"/>
                 <w:lang w:val="en-US"/>
               </w:rPr>
-              <w:t xml:space="preserve"> d</w:t>
-            </w:r>
-            <w:r>
-              <w:rPr>
-                <w:rFonts w:hint="default" w:ascii="the brooklyn bold" w:hAnsi="the brooklyn bold" w:cs="the brooklyn bold"/>
-                <w:b w:val="0"/>
-                <w:bCs w:val="0"/>
-                <w:sz w:val="22"/>
-                <w:szCs w:val="22"/>
-                <w:vertAlign w:val="baseline"/>
-                <w:lang w:val="en-US"/>
-              </w:rPr>
-              <w:t>efines the database schema. Create and modify the structure of database objects in the database.</w:t>
+              <w:t xml:space="preserve"> defines the database schema. Create and modify the structure of database objects in the database.</w:t>
             </w:r>
           </w:p>
           <w:p>
@@ -1898,23 +1886,56 @@
             <w:pPr>
               <w:widowControl w:val="0"/>
               <w:rPr>
-                <w:rFonts w:hint="default" w:ascii="the brooklyn bold" w:hAnsi="the brooklyn bold" w:cs="the brooklyn bold"/>
-                <w:sz w:val="22"/>
-                <w:szCs w:val="22"/>
-                <w:vertAlign w:val="baseline"/>
-                <w:lang w:val="en-US"/>
-              </w:rPr>
-            </w:pPr>
-            <w:r>
-              <w:rPr>
-                <w:rFonts w:hint="default" w:ascii="the brooklyn bold" w:hAnsi="the brooklyn bold"/>
-                <w:sz w:val="22"/>
-                <w:szCs w:val="22"/>
-                <w:vertAlign w:val="baseline"/>
-                <w:lang w:val="en-US"/>
-              </w:rPr>
-              <w:t>Orphaned records</w:t>
-            </w:r>
+                <w:rFonts w:hint="default" w:ascii="the brooklyn bold" w:hAnsi="the brooklyn bold"/>
+                <w:sz w:val="22"/>
+                <w:szCs w:val="22"/>
+                <w:vertAlign w:val="baseline"/>
+                <w:lang w:val="en-US"/>
+              </w:rPr>
+            </w:pPr>
+            <w:r>
+              <w:rPr>
+                <w:rFonts w:hint="default" w:ascii="the brooklyn bold" w:hAnsi="the brooklyn bold"/>
+                <w:sz w:val="22"/>
+                <w:szCs w:val="22"/>
+                <w:vertAlign w:val="baseline"/>
+                <w:lang w:val="en-US"/>
+              </w:rPr>
+              <w:t xml:space="preserve">Orphaned records Use </w:t>
+            </w:r>
+            <w:r>
+              <w:rPr>
+                <w:rFonts w:hint="default" w:ascii="the brooklyn bold" w:hAnsi="the brooklyn bold"/>
+                <w:color w:val="C00000"/>
+                <w:sz w:val="22"/>
+                <w:szCs w:val="22"/>
+                <w:vertAlign w:val="baseline"/>
+                <w:lang w:val="en-US"/>
+              </w:rPr>
+              <w:t xml:space="preserve">CASCADE </w:t>
+            </w:r>
+            <w:r>
+              <w:rPr>
+                <w:rFonts w:hint="default" w:ascii="the brooklyn bold" w:hAnsi="the brooklyn bold"/>
+                <w:sz w:val="22"/>
+                <w:szCs w:val="22"/>
+                <w:vertAlign w:val="baseline"/>
+                <w:lang w:val="en-US"/>
+              </w:rPr>
+              <w:t xml:space="preserve">after the delete command as to not leave Orphaned records. </w:t>
+            </w:r>
+          </w:p>
+          <w:p>
+            <w:pPr>
+              <w:widowControl w:val="0"/>
+              <w:rPr>
+                <w:rFonts w:hint="default" w:ascii="the brooklyn bold" w:hAnsi="the brooklyn bold"/>
+                <w:sz w:val="22"/>
+                <w:szCs w:val="22"/>
+                <w:vertAlign w:val="baseline"/>
+                <w:lang w:val="en-US"/>
+              </w:rPr>
+            </w:pPr>
           </w:p>
         </w:tc>
       </w:tr>
@@ -2088,19 +2109,7 @@
                 <w:vertAlign w:val="baseline"/>
                 <w:lang w:val="en-US"/>
               </w:rPr>
-              <w:t xml:space="preserve">HAVING </w:t>
-            </w:r>
-            <w:r>
-              <w:rPr>
-                <w:rFonts w:hint="default" w:ascii="the brooklyn bold" w:hAnsi="the brooklyn bold" w:cs="the brooklyn bold"/>
-                <w:b/>
-                <w:bCs/>
-                <w:sz w:val="22"/>
-                <w:szCs w:val="22"/>
-                <w:vertAlign w:val="baseline"/>
-                <w:lang w:val="en-US"/>
-              </w:rPr>
-              <w:t xml:space="preserve">clause </w:t>
+              <w:t xml:space="preserve">HAVING clause </w:t>
             </w:r>
             <w:r>
               <w:rPr>
@@ -4944,20 +4953,6 @@
               <w:widowControl w:val="0"/>
               <w:rPr>
                 <w:rFonts w:hint="default" w:ascii="the brooklyn bold" w:hAnsi="the brooklyn bold" w:cs="the brooklyn bold"/>
-                <w:b/>
-                <w:bCs/>
-                <w:sz w:val="22"/>
-                <w:szCs w:val="22"/>
-                <w:vertAlign w:val="baseline"/>
-                <w:lang w:val="en-US"/>
-              </w:rPr>
-            </w:pPr>
-          </w:p>
-          <w:p>
-            <w:pPr>
-              <w:widowControl w:val="0"/>
-              <w:rPr>
-                <w:rFonts w:hint="default" w:ascii="the brooklyn bold" w:hAnsi="the brooklyn bold" w:cs="the brooklyn bold"/>
                 <w:b w:val="0"/>
                 <w:bCs w:val="0"/>
                 <w:sz w:val="22"/>
@@ -4978,43 +4973,10 @@
               </w:rPr>
               <w:t>-- con’t --</w:t>
             </w:r>
-            <w:bookmarkStart w:id="0" w:name="_GoBack"/>
-            <w:bookmarkEnd w:id="0"/>
-          </w:p>
-          <w:p>
-            <w:pPr>
-              <w:widowControl w:val="0"/>
-              <w:rPr>
-                <w:rFonts w:hint="default" w:ascii="the brooklyn bold" w:hAnsi="the brooklyn bold" w:cs="the brooklyn bold"/>
-                <w:sz w:val="22"/>
-                <w:szCs w:val="22"/>
-                <w:vertAlign w:val="baseline"/>
-              </w:rPr>
-            </w:pPr>
-            <w:r>
-              <w:rPr>
-                <w:rFonts w:hint="default" w:ascii="the brooklyn bold" w:hAnsi="the brooklyn bold" w:cs="the brooklyn bold"/>
-                <w:b/>
-                <w:bCs/>
-                <w:sz w:val="22"/>
-                <w:szCs w:val="22"/>
-                <w:vertAlign w:val="baseline"/>
-              </w:rPr>
-              <w:t>Set Difference</w:t>
-            </w:r>
-            <w:r>
-              <w:rPr>
-                <w:rFonts w:hint="default" w:ascii="the brooklyn bold" w:hAnsi="the brooklyn bold" w:cs="the brooklyn bold"/>
-                <w:b/>
-                <w:bCs/>
-                <w:sz w:val="22"/>
-                <w:szCs w:val="22"/>
-                <w:vertAlign w:val="baseline"/>
-                <w:lang w:val="en-US"/>
-              </w:rPr>
-              <w:t xml:space="preserve"> - </w:t>
-            </w:r>
-            <w:r>
+          </w:p>
+          <w:p>
+            <w:pPr>
+              <w:widowControl w:val="0"/>
               <w:rPr>
                 <w:rFonts w:hint="default" w:ascii="the brooklyn bold" w:hAnsi="the brooklyn bold"/>
                 <w:b w:val="0"/>
@@ -5024,8 +4986,56 @@
                 <w:vertAlign w:val="baseline"/>
                 <w:lang w:val="en-US"/>
               </w:rPr>
+            </w:pPr>
+            <w:r>
+              <w:rPr>
+                <w:rFonts w:hint="default" w:ascii="the brooklyn bold" w:hAnsi="the brooklyn bold" w:cs="the brooklyn bold"/>
+                <w:b/>
+                <w:bCs/>
+                <w:sz w:val="22"/>
+                <w:szCs w:val="22"/>
+                <w:vertAlign w:val="baseline"/>
+              </w:rPr>
+              <w:t>Set Difference</w:t>
+            </w:r>
+            <w:r>
+              <w:rPr>
+                <w:rFonts w:hint="default" w:ascii="the brooklyn bold" w:hAnsi="the brooklyn bold" w:cs="the brooklyn bold"/>
+                <w:b/>
+                <w:bCs/>
+                <w:sz w:val="22"/>
+                <w:szCs w:val="22"/>
+                <w:vertAlign w:val="baseline"/>
+                <w:lang w:val="en-US"/>
+              </w:rPr>
+              <w:t xml:space="preserve"> - </w:t>
+            </w:r>
+            <w:r>
+              <w:rPr>
+                <w:rFonts w:hint="default" w:ascii="the brooklyn bold" w:hAnsi="the brooklyn bold"/>
+                <w:b w:val="0"/>
+                <w:bCs w:val="0"/>
+                <w:sz w:val="22"/>
+                <w:szCs w:val="22"/>
+                <w:vertAlign w:val="baseline"/>
+                <w:lang w:val="en-US"/>
+              </w:rPr>
               <w:t>This operation includes the tuples which are present one relation but should not be present in other relation.</w:t>
             </w:r>
+          </w:p>
+          <w:p>
+            <w:pPr>
+              <w:widowControl w:val="0"/>
+              <w:rPr>
+                <w:rFonts w:hint="default" w:ascii="the brooklyn bold" w:hAnsi="the brooklyn bold"/>
+                <w:b w:val="0"/>
+                <w:bCs w:val="0"/>
+                <w:sz w:val="22"/>
+                <w:szCs w:val="22"/>
+                <w:vertAlign w:val="baseline"/>
+                <w:lang w:val="en-US"/>
+              </w:rPr>
+            </w:pPr>
           </w:p>
         </w:tc>
       </w:tr>
@@ -5394,72 +5404,96 @@
               <w:widowControl w:val="0"/>
               <w:rPr>
                 <w:rFonts w:hint="default" w:ascii="the brooklyn bold" w:hAnsi="the brooklyn bold" w:cs="the brooklyn bold"/>
-                <w:b/>
-                <w:bCs/>
-                <w:sz w:val="22"/>
-                <w:szCs w:val="22"/>
-                <w:vertAlign w:val="baseline"/>
-                <w:lang w:val="en-US"/>
-              </w:rPr>
-            </w:pPr>
-            <w:r>
-              <w:rPr>
-                <w:rFonts w:hint="default" w:ascii="the brooklyn bold" w:hAnsi="the brooklyn bold" w:cs="the brooklyn bold"/>
-                <w:b/>
-                <w:bCs/>
-                <w:sz w:val="22"/>
-                <w:szCs w:val="22"/>
-                <w:vertAlign w:val="baseline"/>
-                <w:lang w:val="en-US"/>
-              </w:rPr>
-              <w:t xml:space="preserve">Joins - </w:t>
-            </w:r>
-          </w:p>
-          <w:p>
-            <w:pPr>
-              <w:widowControl w:val="0"/>
-              <w:rPr>
-                <w:rFonts w:hint="default" w:ascii="the brooklyn bold" w:hAnsi="the brooklyn bold" w:cs="the brooklyn bold"/>
-                <w:b/>
-                <w:bCs/>
-                <w:sz w:val="22"/>
-                <w:szCs w:val="22"/>
-                <w:vertAlign w:val="baseline"/>
-                <w:lang w:val="en-US"/>
-              </w:rPr>
-            </w:pPr>
-          </w:p>
-          <w:p>
-            <w:pPr>
-              <w:widowControl w:val="0"/>
-              <w:rPr>
-                <w:rFonts w:hint="default" w:ascii="the brooklyn bold" w:hAnsi="the brooklyn bold" w:cs="the brooklyn bold"/>
-                <w:sz w:val="22"/>
-                <w:szCs w:val="22"/>
-                <w:vertAlign w:val="baseline"/>
-              </w:rPr>
-            </w:pPr>
-            <w:r>
-              <w:rPr>
-                <w:rFonts w:hint="default" w:ascii="the brooklyn bold" w:hAnsi="the brooklyn bold" w:cs="the brooklyn bold"/>
-                <w:b/>
-                <w:bCs/>
-                <w:sz w:val="22"/>
-                <w:szCs w:val="22"/>
-                <w:vertAlign w:val="baseline"/>
-              </w:rPr>
-              <w:t>Set Operations</w:t>
-            </w:r>
-            <w:r>
-              <w:rPr>
-                <w:rFonts w:hint="default" w:ascii="the brooklyn bold" w:hAnsi="the brooklyn bold" w:cs="the brooklyn bold"/>
                 <w:b w:val="0"/>
                 <w:bCs w:val="0"/>
                 <w:sz w:val="22"/>
                 <w:szCs w:val="22"/>
                 <w:vertAlign w:val="baseline"/>
-              </w:rPr>
-              <w:t xml:space="preserve"> eliminate duplicate tuples and can be applied only to the relations which are union compatible. </w:t>
+                <w:lang w:val="en-US"/>
+              </w:rPr>
+            </w:pPr>
+            <w:r>
+              <w:rPr>
+                <w:rFonts w:hint="default" w:ascii="the brooklyn bold" w:hAnsi="the brooklyn bold" w:cs="the brooklyn bold"/>
+                <w:b/>
+                <w:bCs/>
+                <w:sz w:val="22"/>
+                <w:szCs w:val="22"/>
+                <w:vertAlign w:val="baseline"/>
+                <w:lang w:val="en-US"/>
+              </w:rPr>
+              <w:t xml:space="preserve">Joins - </w:t>
+            </w:r>
+            <w:r>
+              <w:rPr>
+                <w:rFonts w:hint="default" w:ascii="the brooklyn bold" w:hAnsi="the brooklyn bold" w:cs="the brooklyn bold"/>
+                <w:b w:val="0"/>
+                <w:bCs w:val="0"/>
+                <w:sz w:val="22"/>
+                <w:szCs w:val="22"/>
+                <w:vertAlign w:val="baseline"/>
+                <w:lang w:val="en-US"/>
+              </w:rPr>
+              <w:t>Joins Columns</w:t>
+            </w:r>
+          </w:p>
+          <w:p>
+            <w:pPr>
+              <w:widowControl w:val="0"/>
+              <w:rPr>
+                <w:rFonts w:hint="default" w:ascii="the brooklyn bold" w:hAnsi="the brooklyn bold" w:cs="the brooklyn bold"/>
+                <w:b/>
+                <w:bCs/>
+                <w:sz w:val="22"/>
+                <w:szCs w:val="22"/>
+                <w:vertAlign w:val="baseline"/>
+                <w:lang w:val="en-US"/>
+              </w:rPr>
+            </w:pPr>
+          </w:p>
+          <w:p>
+            <w:pPr>
+              <w:widowControl w:val="0"/>
+              <w:rPr>
+                <w:rFonts w:hint="default" w:ascii="the brooklyn bold" w:hAnsi="the brooklyn bold" w:cs="the brooklyn bold"/>
+                <w:sz w:val="22"/>
+                <w:szCs w:val="22"/>
+                <w:vertAlign w:val="baseline"/>
+              </w:rPr>
+            </w:pPr>
+            <w:r>
+              <w:rPr>
+                <w:rFonts w:hint="default" w:ascii="the brooklyn bold" w:hAnsi="the brooklyn bold" w:cs="the brooklyn bold"/>
+                <w:b/>
+                <w:bCs/>
+                <w:sz w:val="22"/>
+                <w:szCs w:val="22"/>
+                <w:vertAlign w:val="baseline"/>
+              </w:rPr>
+              <w:t>Set Operations</w:t>
+            </w:r>
+            <w:r>
+              <w:rPr>
+                <w:rFonts w:hint="default" w:ascii="the brooklyn bold" w:hAnsi="the brooklyn bold" w:cs="the brooklyn bold"/>
+                <w:b w:val="0"/>
+                <w:bCs w:val="0"/>
+                <w:sz w:val="22"/>
+                <w:szCs w:val="22"/>
+                <w:vertAlign w:val="baseline"/>
+                <w:lang w:val="en-US"/>
+              </w:rPr>
+              <w:t xml:space="preserve"> - Joins Rows</w:t>
+            </w:r>
+            <w:r>
+              <w:rPr>
+                <w:rFonts w:hint="default" w:ascii="the brooklyn bold" w:hAnsi="the brooklyn bold" w:cs="the brooklyn bold"/>
+                <w:b w:val="0"/>
+                <w:bCs w:val="0"/>
+                <w:sz w:val="22"/>
+                <w:szCs w:val="22"/>
+                <w:vertAlign w:val="baseline"/>
+              </w:rPr>
+              <w:t xml:space="preserve">. </w:t>
             </w:r>
           </w:p>
         </w:tc>
@@ -5615,7 +5649,7 @@
                 <w:sz w:val="22"/>
                 <w:szCs w:val="22"/>
               </w:rPr>
-              <w:t>- What does the AS keyword do in a query?</w:t>
+              <w:t>-What does the AS keyword do in a query?</w:t>
             </w:r>
           </w:p>
         </w:tc>
@@ -6171,8 +6205,20 @@
                 <w:vertAlign w:val="baseline"/>
                 <w:lang w:val="en-US"/>
               </w:rPr>
-              <w:t xml:space="preserve"> - Highest Isolation Level. An execution of operations in which concurrently executing transactions appears to be serially or sequentially executing.</w:t>
-            </w:r>
+              <w:t xml:space="preserve"> - Highest and slowest Isolation Level. An execution of operations in which concurrently executing transactions appears to be serially or sequentially executing.</w:t>
+            </w:r>
+          </w:p>
+          <w:p>
+            <w:pPr>
+              <w:widowControl w:val="0"/>
+              <w:rPr>
+                <w:rFonts w:hint="default" w:ascii="the brooklyn bold" w:hAnsi="the brooklyn bold"/>
+                <w:sz w:val="22"/>
+                <w:szCs w:val="22"/>
+                <w:vertAlign w:val="baseline"/>
+                <w:lang w:val="en-US"/>
+              </w:rPr>
+            </w:pPr>
           </w:p>
           <w:p>
             <w:pPr>
@@ -6648,26 +6694,80 @@
                 <w:vertAlign w:val="baseline"/>
                 <w:lang w:val="en-US"/>
               </w:rPr>
-              <w:t>All data must be atomic (smallest possible data possible while maintaining all the information). Each record should be unique. All tables should have a primary key</w:t>
-            </w:r>
-          </w:p>
-          <w:p>
-            <w:pPr>
-              <w:widowControl w:val="0"/>
-              <w:rPr>
-                <w:rFonts w:hint="default" w:ascii="the brooklyn bold" w:hAnsi="the brooklyn bold" w:cs="the brooklyn bold"/>
-                <w:sz w:val="22"/>
-                <w:szCs w:val="22"/>
-                <w:vertAlign w:val="baseline"/>
-                <w:lang w:val="en-US"/>
-              </w:rPr>
-            </w:pPr>
-          </w:p>
-          <w:p>
-            <w:pPr>
-              <w:widowControl w:val="0"/>
-              <w:rPr>
-                <w:rFonts w:hint="default" w:ascii="the brooklyn bold" w:hAnsi="the brooklyn bold" w:cs="the brooklyn bold"/>
+              <w:t xml:space="preserve">All data must be </w:t>
+            </w:r>
+            <w:r>
+              <w:rPr>
+                <w:rFonts w:hint="default" w:ascii="the brooklyn bold" w:hAnsi="the brooklyn bold"/>
+                <w:color w:val="C00000"/>
+                <w:sz w:val="22"/>
+                <w:szCs w:val="22"/>
+                <w:vertAlign w:val="baseline"/>
+                <w:lang w:val="en-US"/>
+              </w:rPr>
+              <w:t>atomic</w:t>
+            </w:r>
+            <w:r>
+              <w:rPr>
+                <w:rFonts w:hint="default" w:ascii="the brooklyn bold" w:hAnsi="the brooklyn bold"/>
+                <w:sz w:val="22"/>
+                <w:szCs w:val="22"/>
+                <w:vertAlign w:val="baseline"/>
+                <w:lang w:val="en-US"/>
+              </w:rPr>
+              <w:t xml:space="preserve"> (smallest possible data possible while maintaining all the information). Each record should be </w:t>
+            </w:r>
+            <w:r>
+              <w:rPr>
+                <w:rFonts w:hint="default" w:ascii="the brooklyn bold" w:hAnsi="the brooklyn bold"/>
+                <w:color w:val="C00000"/>
+                <w:sz w:val="22"/>
+                <w:szCs w:val="22"/>
+                <w:vertAlign w:val="baseline"/>
+                <w:lang w:val="en-US"/>
+              </w:rPr>
+              <w:t>unique</w:t>
+            </w:r>
+            <w:r>
+              <w:rPr>
+                <w:rFonts w:hint="default" w:ascii="the brooklyn bold" w:hAnsi="the brooklyn bold"/>
+                <w:sz w:val="22"/>
+                <w:szCs w:val="22"/>
+                <w:vertAlign w:val="baseline"/>
+                <w:lang w:val="en-US"/>
+              </w:rPr>
+              <w:t xml:space="preserve">. All tables should have a </w:t>
+            </w:r>
+            <w:r>
+              <w:rPr>
+                <w:rFonts w:hint="default" w:ascii="the brooklyn bold" w:hAnsi="the brooklyn bold"/>
+                <w:color w:val="C00000"/>
+                <w:sz w:val="22"/>
+                <w:szCs w:val="22"/>
+                <w:vertAlign w:val="baseline"/>
+                <w:lang w:val="en-US"/>
+              </w:rPr>
+              <w:t>primary key</w:t>
+            </w:r>
+          </w:p>
+          <w:p>
+            <w:pPr>
+              <w:widowControl w:val="0"/>
+              <w:rPr>
+                <w:rFonts w:hint="default" w:ascii="the brooklyn bold" w:hAnsi="the brooklyn bold" w:cs="the brooklyn bold"/>
+                <w:sz w:val="22"/>
+                <w:szCs w:val="22"/>
+                <w:vertAlign w:val="baseline"/>
+                <w:lang w:val="en-US"/>
+              </w:rPr>
+            </w:pPr>
+          </w:p>
+          <w:p>
+            <w:pPr>
+              <w:widowControl w:val="0"/>
+              <w:rPr>
+                <w:rFonts w:hint="default" w:ascii="the brooklyn bold" w:hAnsi="the brooklyn bold" w:cs="the brooklyn bold"/>
+                <w:color w:val="C00000"/>
                 <w:sz w:val="22"/>
                 <w:szCs w:val="22"/>
                 <w:vertAlign w:val="baseline"/>
@@ -6694,7 +6794,39 @@
                 <w:vertAlign w:val="baseline"/>
                 <w:lang w:val="en-US"/>
               </w:rPr>
-              <w:t xml:space="preserve"> - relation must be in first normal form and relation must not contain any partial dependency (If the proper subset of candidate key determines non-prime attribute, it is called partial dependency.)</w:t>
+              <w:t xml:space="preserve"> - relation must be in first normal form and relation must not contain any </w:t>
+            </w:r>
+            <w:r>
+              <w:rPr>
+                <w:rFonts w:hint="default" w:ascii="the brooklyn bold" w:hAnsi="the brooklyn bold" w:cs="the brooklyn bold"/>
+                <w:color w:val="C00000"/>
+                <w:sz w:val="22"/>
+                <w:szCs w:val="22"/>
+                <w:vertAlign w:val="baseline"/>
+                <w:lang w:val="en-US"/>
+              </w:rPr>
+              <w:t>partial dependency</w:t>
+            </w:r>
+            <w:r>
+              <w:rPr>
+                <w:rFonts w:hint="default" w:ascii="the brooklyn bold" w:hAnsi="the brooklyn bold" w:cs="the brooklyn bold"/>
+                <w:sz w:val="22"/>
+                <w:szCs w:val="22"/>
+                <w:vertAlign w:val="baseline"/>
+                <w:lang w:val="en-US"/>
+              </w:rPr>
+              <w:t xml:space="preserve"> (If the proper subset of candidate key determines non-prime attribute, it is called partial dependency.) </w:t>
+            </w:r>
+            <w:r>
+              <w:rPr>
+                <w:rFonts w:hint="default" w:ascii="the brooklyn bold" w:hAnsi="the brooklyn bold" w:cs="the brooklyn bold"/>
+                <w:color w:val="C00000"/>
+                <w:sz w:val="22"/>
+                <w:szCs w:val="22"/>
+                <w:vertAlign w:val="baseline"/>
+                <w:lang w:val="en-US"/>
+              </w:rPr>
+              <w:t>Removes composite keys.</w:t>
             </w:r>
           </w:p>
           <w:p>
@@ -6872,51 +7004,40 @@
                 <w:vertAlign w:val="baseline"/>
                 <w:lang w:val="en-US"/>
               </w:rPr>
-              <w:t xml:space="preserve"> - PL/SQL is a block structured language that enables developers to combine the power of SQL with procedural statements.All the statements of a block are passed to oracle engine all at once which increases processing speed and decreases the traffic.</w:t>
-            </w:r>
-          </w:p>
-          <w:p>
-            <w:pPr>
-              <w:widowControl w:val="0"/>
-              <w:rPr>
-                <w:rFonts w:hint="default" w:ascii="the brooklyn bold" w:hAnsi="the brooklyn bold"/>
-                <w:sz w:val="22"/>
-                <w:szCs w:val="22"/>
-                <w:vertAlign w:val="baseline"/>
-              </w:rPr>
-            </w:pPr>
-          </w:p>
-          <w:p>
-            <w:pPr>
-              <w:widowControl w:val="0"/>
-              <w:rPr>
-                <w:rFonts w:hint="default" w:ascii="the brooklyn bold" w:hAnsi="the brooklyn bold"/>
-                <w:sz w:val="22"/>
-                <w:szCs w:val="22"/>
-                <w:vertAlign w:val="baseline"/>
-              </w:rPr>
-            </w:pPr>
-            <w:r>
-              <w:rPr>
-                <w:rFonts w:hint="default" w:ascii="the brooklyn bold" w:hAnsi="the brooklyn bold"/>
-                <w:b/>
-                <w:bCs/>
-                <w:sz w:val="22"/>
-                <w:szCs w:val="22"/>
-                <w:vertAlign w:val="baseline"/>
-              </w:rPr>
-              <w:t>Disadvantages of SQ</w:t>
-            </w:r>
-            <w:r>
-              <w:rPr>
-                <w:rFonts w:hint="default" w:ascii="the brooklyn bold" w:hAnsi="the brooklyn bold"/>
-                <w:b/>
-                <w:bCs/>
-                <w:sz w:val="22"/>
-                <w:szCs w:val="22"/>
-                <w:vertAlign w:val="baseline"/>
-              </w:rPr>
-              <w:t>L</w:t>
+              <w:t xml:space="preserve"> - PL/SQL is a block structured language that enables developers to combine the power of SQL with procedural statements. All the statements of a block are passed to oracle engine all at once which increases processing speed and decreases the traffic.</w:t>
+            </w:r>
+          </w:p>
+          <w:p>
+            <w:pPr>
+              <w:widowControl w:val="0"/>
+              <w:rPr>
+                <w:rFonts w:hint="default" w:ascii="the brooklyn bold" w:hAnsi="the brooklyn bold"/>
+                <w:sz w:val="22"/>
+                <w:szCs w:val="22"/>
+                <w:vertAlign w:val="baseline"/>
+              </w:rPr>
+            </w:pPr>
+          </w:p>
+          <w:p>
+            <w:pPr>
+              <w:widowControl w:val="0"/>
+              <w:rPr>
+                <w:rFonts w:hint="default" w:ascii="the brooklyn bold" w:hAnsi="the brooklyn bold"/>
+                <w:sz w:val="22"/>
+                <w:szCs w:val="22"/>
+                <w:vertAlign w:val="baseline"/>
+              </w:rPr>
+            </w:pPr>
+            <w:r>
+              <w:rPr>
+                <w:rFonts w:hint="default" w:ascii="the brooklyn bold" w:hAnsi="the brooklyn bold"/>
+                <w:b/>
+                <w:bCs/>
+                <w:sz w:val="22"/>
+                <w:szCs w:val="22"/>
+                <w:vertAlign w:val="baseline"/>
+              </w:rPr>
+              <w:t>Disadvantages of SQL</w:t>
             </w:r>
             <w:r>
               <w:rPr>
@@ -7149,6 +7270,17 @@
               </w:rPr>
               <w:t>PL/SQL Offers extensive error checking.</w:t>
             </w:r>
+          </w:p>
+          <w:p>
+            <w:pPr>
+              <w:widowControl w:val="0"/>
+              <w:rPr>
+                <w:rFonts w:hint="default" w:ascii="the brooklyn bold" w:hAnsi="the brooklyn bold"/>
+                <w:sz w:val="22"/>
+                <w:szCs w:val="22"/>
+                <w:vertAlign w:val="baseline"/>
+              </w:rPr>
+            </w:pPr>
           </w:p>
           <w:p>
             <w:pPr>
@@ -9617,7 +9749,7 @@
     <w:pPrDefault/>
   </w:docDefaults>
   <w:latentStyles w:count="260" w:defQFormat="0" w:defUnhideWhenUsed="1" w:defSemiHidden="1" w:defUIPriority="99" w:defLockedState="0">
-    <w:lsdException w:unhideWhenUsed="0" w:uiPriority="0" w:semiHidden="0" w:name="Normal"/>
+    <w:lsdException w:qFormat="1" w:unhideWhenUsed="0" w:uiPriority="0" w:semiHidden="0" w:name="Normal"/>
     <w:lsdException w:qFormat="1" w:unhideWhenUsed="0" w:uiPriority="0" w:semiHidden="0" w:name="heading 1"/>
     <w:lsdException w:qFormat="1" w:uiPriority="0" w:name="heading 2"/>
     <w:lsdException w:qFormat="1" w:uiPriority="0" w:name="heading 3"/>
@@ -9702,7 +9834,7 @@
     <w:lsdException w:unhideWhenUsed="0" w:uiPriority="0" w:semiHidden="0" w:name="Body Text Indent 2"/>
     <w:lsdException w:unhideWhenUsed="0" w:uiPriority="0" w:semiHidden="0" w:name="Body Text Indent 3"/>
     <w:lsdException w:unhideWhenUsed="0" w:uiPriority="0" w:semiHidden="0" w:name="Block Text"/>
-    <w:lsdException w:unhideWhenUsed="0" w:uiPriority="0" w:semiHidden="0" w:name="Hyperlink"/>
+    <w:lsdException w:qFormat="1" w:unhideWhenUsed="0" w:uiPriority="0" w:semiHidden="0" w:name="Hyperlink"/>
     <w:lsdException w:unhideWhenUsed="0" w:uiPriority="0" w:semiHidden="0" w:name="FollowedHyperlink"/>
     <w:lsdException w:qFormat="1" w:unhideWhenUsed="0" w:uiPriority="0" w:semiHidden="0" w:name="Strong"/>
     <w:lsdException w:qFormat="1" w:unhideWhenUsed="0" w:uiPriority="0" w:semiHidden="0" w:name="Emphasis"/>
@@ -9716,7 +9848,7 @@
     <w:lsdException w:unhideWhenUsed="0" w:uiPriority="0" w:semiHidden="0" w:name="HTML Code"/>
     <w:lsdException w:unhideWhenUsed="0" w:uiPriority="0" w:semiHidden="0" w:name="HTML Definition"/>
     <w:lsdException w:unhideWhenUsed="0" w:uiPriority="0" w:semiHidden="0" w:name="HTML Keyboard"/>
-    <w:lsdException w:unhideWhenUsed="0" w:uiPriority="0" w:semiHidden="0" w:name="HTML Preformatted"/>
+    <w:lsdException w:qFormat="1" w:unhideWhenUsed="0" w:uiPriority="0" w:semiHidden="0" w:name="HTML Preformatted"/>
     <w:lsdException w:unhideWhenUsed="0" w:uiPriority="0" w:semiHidden="0" w:name="HTML Sample"/>
     <w:lsdException w:unhideWhenUsed="0" w:uiPriority="0" w:semiHidden="0" w:name="HTML Typewriter"/>
     <w:lsdException w:unhideWhenUsed="0" w:uiPriority="0" w:semiHidden="0" w:name="HTML Variable"/>
@@ -9765,7 +9897,7 @@
     <w:lsdException w:unhideWhenUsed="0" w:uiPriority="0" w:semiHidden="0" w:name="Table Web 2"/>
     <w:lsdException w:unhideWhenUsed="0" w:uiPriority="0" w:semiHidden="0" w:name="Table Web 3"/>
     <w:lsdException w:unhideWhenUsed="0" w:uiPriority="0" w:semiHidden="0" w:name="Balloon Text"/>
-    <w:lsdException w:unhideWhenUsed="0" w:uiPriority="0" w:semiHidden="0" w:name="Table Grid"/>
+    <w:lsdException w:qFormat="1" w:unhideWhenUsed="0" w:uiPriority="0" w:semiHidden="0" w:name="Table Grid"/>
     <w:lsdException w:unhideWhenUsed="0" w:uiPriority="0" w:semiHidden="0" w:name="Table Theme"/>
     <w:lsdException w:unhideWhenUsed="0" w:uiPriority="60" w:semiHidden="0" w:name="Light Shading"/>
     <w:lsdException w:unhideWhenUsed="0" w:uiPriority="61" w:semiHidden="0" w:name="Light List"/>
@@ -9868,6 +10000,7 @@
   </w:latentStyles>
   <w:style w:type="paragraph" w:default="1" w:styleId="1">
     <w:name w:val="Normal"/>
+    <w:qFormat/>
     <w:uiPriority w:val="0"/>
     <w:pPr>
       <w:jc w:val="both"/>
@@ -9954,6 +10087,7 @@
   </w:style>
   <w:style w:type="paragraph" w:styleId="7">
     <w:name w:val="HTML Preformatted"/>
+    <w:qFormat/>
     <w:uiPriority w:val="0"/>
     <w:pPr>
       <w:tabs>
@@ -9987,6 +10121,7 @@
   <w:style w:type="character" w:styleId="8">
     <w:name w:val="Hyperlink"/>
     <w:basedOn w:val="3"/>
+    <w:qFormat/>
     <w:uiPriority w:val="0"/>
     <w:rPr>
       <w:color w:val="0000FF"/>
@@ -10022,6 +10157,7 @@
   <w:style w:type="table" w:styleId="11">
     <w:name w:val="Table Grid"/>
     <w:basedOn w:val="4"/>
+    <w:qFormat/>
     <w:uiPriority w:val="0"/>
     <w:pPr>
       <w:widowControl w:val="0"/>

</xml_diff>